<commit_message>
A bit more of ODT features
</commit_message>
<xml_diff>
--- a/test.docx
+++ b/test.docx
@@ -345,6 +345,142 @@
       </w:pPr>
       <w:r>
         <w:rPr/>
+        <w:t xml:space="preserve">Reference to </w:t>
+      </w:r>
+      <w:r>
+        <w:rPr/>
+        <w:t>section</w:t>
+      </w:r>
+      <w:r>
+        <w:rPr/>
+        <w:t xml:space="preserve"> </w:t>
+      </w:r>
+      <w:r>
+        <w:rPr/>
+        <w:fldChar w:fldCharType="begin"/>
+      </w:r>
+      <w:r>
+        <w:rPr/>
+        <w:instrText xml:space="preserve"> REF __RefHeading___Toc107_1055259341 \h </w:instrText>
+      </w:r>
+      <w:r>
+        <w:rPr/>
+        <w:fldChar w:fldCharType="separate"/>
+      </w:r>
+      <w:r>
+        <w:rPr/>
+        <w:t>H2 1</w:t>
+      </w:r>
+      <w:r>
+        <w:rPr/>
+        <w:fldChar w:fldCharType="end"/>
+      </w:r>
+      <w:r>
+        <w:rPr/>
+        <w:t xml:space="preserve"> </w:t>
+      </w:r>
+      <w:r>
+        <w:rPr/>
+        <w:t>on page</w:t>
+      </w:r>
+      <w:r>
+        <w:rPr/>
+        <w:t xml:space="preserve">: </w:t>
+      </w:r>
+      <w:r>
+        <w:rPr/>
+        <w:fldChar w:fldCharType="begin"/>
+      </w:r>
+      <w:r>
+        <w:rPr/>
+        <w:instrText xml:space="preserve"> PAGEREF __RefHeading___Toc107_1055259341 \h </w:instrText>
+      </w:r>
+      <w:r>
+        <w:rPr/>
+        <w:fldChar w:fldCharType="separate"/>
+      </w:r>
+      <w:r>
+        <w:rPr/>
+        <w:t>1</w:t>
+      </w:r>
+      <w:r>
+        <w:rPr/>
+        <w:fldChar w:fldCharType="end"/>
+      </w:r>
+    </w:p>
+    <w:p>
+      <w:pPr>
+        <w:pStyle w:val="BodyText"/>
+        <w:bidi w:val="0"/>
+        <w:jc w:val="left"/>
+        <w:rPr/>
+      </w:pPr>
+      <w:r>
+        <w:rPr/>
+        <w:t xml:space="preserve">Reference to figure: </w:t>
+      </w:r>
+      <w:r>
+        <w:rPr/>
+        <w:fldChar w:fldCharType="begin"/>
+      </w:r>
+      <w:r>
+        <w:rPr/>
+        <w:instrText xml:space="preserve"> REF Ref_Figure0_full \h </w:instrText>
+      </w:r>
+      <w:r>
+        <w:rPr/>
+        <w:fldChar w:fldCharType="separate"/>
+      </w:r>
+      <w:r>
+        <w:rPr/>
+        <w:t>Figure 1: Fractal broccoli</w:t>
+      </w:r>
+      <w:r>
+        <w:rPr/>
+        <w:fldChar w:fldCharType="end"/>
+      </w:r>
+    </w:p>
+    <w:p>
+      <w:pPr>
+        <w:pStyle w:val="BodyText"/>
+        <w:bidi w:val="0"/>
+        <w:jc w:val="left"/>
+        <w:rPr/>
+      </w:pPr>
+      <w:r>
+        <w:rPr/>
+        <w:t xml:space="preserve">Reference to table: </w:t>
+      </w:r>
+      <w:r>
+        <w:rPr/>
+        <w:fldChar w:fldCharType="begin"/>
+      </w:r>
+      <w:r>
+        <w:rPr/>
+        <w:instrText xml:space="preserve"> REF Ref_Table0_full \h </w:instrText>
+      </w:r>
+      <w:r>
+        <w:rPr/>
+        <w:fldChar w:fldCharType="separate"/>
+      </w:r>
+      <w:r>
+        <w:rPr/>
+        <w:t>Table 1: My sample table</w:t>
+      </w:r>
+      <w:r>
+        <w:rPr/>
+        <w:fldChar w:fldCharType="end"/>
+      </w:r>
+    </w:p>
+    <w:p>
+      <w:pPr>
+        <w:pStyle w:val="BodyText"/>
+        <w:bidi w:val="0"/>
+        <w:jc w:val="left"/>
+        <w:rPr/>
+      </w:pPr>
+      <w:r>
+        <w:rPr/>
         <w:t xml:space="preserve">An </w:t>
       </w:r>
       <w:hyperlink r:id="rId2">
@@ -357,7 +493,11 @@
       </w:hyperlink>
       <w:r>
         <w:rPr/>
-        <w:t>.</w:t>
+        <w:t xml:space="preserve"> </w:t>
+      </w:r>
+      <w:r>
+        <w:rPr/>
+        <w:t>with custom text.</w:t>
       </w:r>
     </w:p>
     <w:p>
@@ -369,68 +509,8 @@
       </w:pPr>
       <w:r>
         <w:rPr/>
-        <w:t xml:space="preserve">Reference to </w:t>
-      </w:r>
-      <w:r>
-        <w:rPr/>
-        <w:fldChar w:fldCharType="begin"/>
-      </w:r>
-      <w:r>
-        <w:rPr/>
-        <w:instrText xml:space="preserve"> REF __RefHeading___Toc107_1055259341 \h </w:instrText>
-      </w:r>
-      <w:r>
-        <w:rPr/>
-        <w:fldChar w:fldCharType="separate"/>
-      </w:r>
-      <w:r>
-        <w:rPr/>
-        <w:t>H2 1</w:t>
-      </w:r>
-      <w:r>
-        <w:rPr/>
-        <w:fldChar w:fldCharType="end"/>
-      </w:r>
-      <w:r>
-        <w:rPr/>
-        <w:t xml:space="preserve"> </w:t>
-      </w:r>
-      <w:r>
-        <w:rPr/>
-        <w:t>on page</w:t>
-      </w:r>
-      <w:r>
-        <w:rPr/>
-        <w:t xml:space="preserve">: </w:t>
-      </w:r>
-      <w:r>
-        <w:rPr/>
-        <w:fldChar w:fldCharType="begin"/>
-      </w:r>
-      <w:r>
-        <w:rPr/>
-        <w:instrText xml:space="preserve"> PAGEREF __RefHeading___Toc107_1055259341 \h </w:instrText>
-      </w:r>
-      <w:r>
-        <w:rPr/>
-        <w:fldChar w:fldCharType="separate"/>
-      </w:r>
-      <w:r>
-        <w:rPr/>
-        <w:t>1</w:t>
-      </w:r>
-      <w:r>
-        <w:rPr/>
-        <w:fldChar w:fldCharType="end"/>
-      </w:r>
-    </w:p>
-    <w:p>
-      <w:pPr>
-        <w:pStyle w:val="BodyText"/>
-        <w:bidi w:val="0"/>
-        <w:jc w:val="left"/>
-        <w:rPr/>
-      </w:pPr>
+        <w:t xml:space="preserve">Raw external link: </w:t>
+      </w:r>
       <w:hyperlink r:id="rId3">
         <w:r>
           <w:rPr>
@@ -449,44 +529,472 @@
       </w:pPr>
       <w:r>
         <w:rPr/>
-        <w:drawing>
-          <wp:inline distT="0" distB="0" distL="0" distR="0">
-            <wp:extent cx="3367405" cy="2525395"/>
-            <wp:effectExtent l="0" t="0" r="0" b="0"/>
-            <wp:docPr id="1" name="Image1" descr=""/>
-            <wp:cNvGraphicFramePr>
-              <a:graphicFrameLocks xmlns:a="http://schemas.openxmlformats.org/drawingml/2006/main" noChangeAspect="1"/>
-            </wp:cNvGraphicFramePr>
-            <a:graphic xmlns:a="http://schemas.openxmlformats.org/drawingml/2006/main">
-              <a:graphicData uri="http://schemas.openxmlformats.org/drawingml/2006/picture">
-                <pic:pic xmlns:pic="http://schemas.openxmlformats.org/drawingml/2006/picture">
-                  <pic:nvPicPr>
-                    <pic:cNvPr id="1" name="Image1" descr=""/>
-                    <pic:cNvPicPr>
-                      <a:picLocks noChangeAspect="1" noChangeArrowheads="1"/>
-                    </pic:cNvPicPr>
-                  </pic:nvPicPr>
-                  <pic:blipFill>
-                    <a:blip r:embed="rId4"/>
-                    <a:stretch>
-                      <a:fillRect/>
-                    </a:stretch>
-                  </pic:blipFill>
-                  <pic:spPr bwMode="auto">
-                    <a:xfrm>
-                      <a:off x="0" y="0"/>
-                      <a:ext cx="3367405" cy="2525395"/>
-                    </a:xfrm>
-                    <a:prstGeom prst="rect">
-                      <a:avLst/>
-                    </a:prstGeom>
-                    <a:noFill/>
-                  </pic:spPr>
-                </pic:pic>
-              </a:graphicData>
-            </a:graphic>
-          </wp:inline>
-        </w:drawing>
+        <w:t>Mathematical equation:</w:t>
+      </w:r>
+    </w:p>
+    <w:p>
+      <w:pPr>
+        <w:pStyle w:val="BodyText"/>
+        <w:bidi w:val="0"/>
+        <w:jc w:val="left"/>
+        <w:rPr/>
+      </w:pPr>
+      <w:r>
+        <w:rPr/>
+      </w:r>
+      <m:oMathPara xmlns:m="http://schemas.openxmlformats.org/officeDocument/2006/math">
+        <m:oMathParaPr>
+          <m:jc m:val="left"/>
+        </m:oMathParaPr>
+        <m:oMath>
+          <m:f>
+            <m:num>
+              <m:r>
+                <w:rPr>
+                  <w:rFonts w:ascii="Cambria Math" w:hAnsi="Cambria Math"/>
+                </w:rPr>
+                <m:t xml:space="preserve">x</m:t>
+              </m:r>
+              <m:r>
+                <w:rPr>
+                  <w:rFonts w:ascii="Cambria Math" w:hAnsi="Cambria Math"/>
+                </w:rPr>
+                <m:t xml:space="preserve">=</m:t>
+              </m:r>
+              <m:rad>
+                <m:radPr>
+                  <m:degHide m:val="1"/>
+                </m:radPr>
+                <m:deg/>
+                <m:e>
+                  <m:r>
+                    <w:rPr>
+                      <w:rFonts w:ascii="Cambria Math" w:hAnsi="Cambria Math"/>
+                    </w:rPr>
+                    <m:t xml:space="preserve">1</m:t>
+                  </m:r>
+                  <m:r>
+                    <w:rPr>
+                      <w:rFonts w:ascii="Cambria Math" w:hAnsi="Cambria Math"/>
+                    </w:rPr>
+                    <m:t xml:space="preserve">+</m:t>
+                  </m:r>
+                  <m:r>
+                    <w:rPr>
+                      <w:rFonts w:ascii="Cambria Math" w:hAnsi="Cambria Math"/>
+                    </w:rPr>
+                    <m:t xml:space="preserve">1</m:t>
+                  </m:r>
+                </m:e>
+              </m:rad>
+            </m:num>
+            <m:den>
+              <m:r>
+                <w:rPr>
+                  <w:rFonts w:ascii="Cambria Math" w:hAnsi="Cambria Math"/>
+                </w:rPr>
+                <m:t xml:space="preserve">2</m:t>
+              </m:r>
+            </m:den>
+          </m:f>
+        </m:oMath>
+      </m:oMathPara>
+    </w:p>
+    <w:p>
+      <w:pPr>
+        <w:pStyle w:val="BodyText"/>
+        <w:bidi w:val="0"/>
+        <w:jc w:val="left"/>
+        <w:rPr/>
+      </w:pPr>
+      <w:r>
+        <w:rPr/>
+        <w:t>Code block: there is no built-in way. One option is to create your own style:</w:t>
+      </w:r>
+    </w:p>
+    <w:p>
+      <w:pPr>
+        <w:pStyle w:val="Codeblock"/>
+        <w:pBdr/>
+        <w:shd w:fill="DDDDDD" w:val="clear"/>
+        <w:bidi w:val="0"/>
+        <w:spacing w:lineRule="auto" w:line="240"/>
+        <w:ind w:hanging="0" w:left="0" w:right="0"/>
+        <w:jc w:val="left"/>
+        <w:rPr/>
+      </w:pPr>
+      <w:r>
+        <w:rPr/>
+        <w:t>int main() {</w:t>
+      </w:r>
+    </w:p>
+    <w:p>
+      <w:pPr>
+        <w:pStyle w:val="Codeblock"/>
+        <w:pBdr/>
+        <w:shd w:fill="DDDDDD" w:val="clear"/>
+        <w:bidi w:val="0"/>
+        <w:spacing w:lineRule="auto" w:line="240"/>
+        <w:ind w:hanging="0" w:left="0" w:right="0"/>
+        <w:jc w:val="left"/>
+        <w:rPr/>
+      </w:pPr>
+      <w:r>
+        <w:rPr/>
+        <w:t xml:space="preserve">  </w:t>
+      </w:r>
+      <w:r>
+        <w:rPr/>
+        <w:t>puts(“hello world”);</w:t>
+      </w:r>
+    </w:p>
+    <w:p>
+      <w:pPr>
+        <w:pStyle w:val="Codeblock"/>
+        <w:pBdr/>
+        <w:shd w:fill="DDDDDD" w:val="clear"/>
+        <w:bidi w:val="0"/>
+        <w:spacing w:lineRule="auto" w:line="240"/>
+        <w:ind w:hanging="0" w:left="0" w:right="0"/>
+        <w:jc w:val="left"/>
+        <w:rPr/>
+      </w:pPr>
+      <w:r>
+        <w:rPr/>
+        <w:t>}</w:t>
+      </w:r>
+    </w:p>
+    <w:p>
+      <w:pPr>
+        <w:pStyle w:val="BodyText"/>
+        <w:bidi w:val="0"/>
+        <w:jc w:val="left"/>
+        <w:rPr/>
+      </w:pPr>
+      <w:r>
+        <w:rPr/>
+        <w:t>And another:</w:t>
+      </w:r>
+    </w:p>
+    <w:p>
+      <w:pPr>
+        <w:pStyle w:val="Codeblock"/>
+        <w:bidi w:val="0"/>
+        <w:jc w:val="left"/>
+        <w:rPr/>
+      </w:pPr>
+      <w:r>
+        <w:rPr/>
+        <w:t>def main:</w:t>
+      </w:r>
+    </w:p>
+    <w:p>
+      <w:pPr>
+        <w:pStyle w:val="Codeblock"/>
+        <w:bidi w:val="0"/>
+        <w:jc w:val="left"/>
+        <w:rPr/>
+      </w:pPr>
+      <w:r>
+        <w:rPr/>
+        <w:t xml:space="preserve">    </w:t>
+      </w:r>
+      <w:r>
+        <w:rPr/>
+        <w:t>print(‘hello world’);</w:t>
+      </w:r>
+    </w:p>
+    <w:p>
+      <w:pPr>
+        <w:pStyle w:val="BodyText"/>
+        <w:bidi w:val="0"/>
+        <w:jc w:val="left"/>
+        <w:rPr/>
+      </w:pPr>
+      <w:r>
+        <w:rPr/>
+      </w:r>
+      <w:r>
+        <mc:AlternateContent>
+          <mc:Choice Requires="wps">
+            <w:drawing>
+              <wp:inline distT="0" distB="0" distL="0" distR="0">
+                <wp:extent cx="3367405" cy="3104515"/>
+                <wp:effectExtent l="0" t="0" r="0" b="0"/>
+                <wp:docPr id="1" name="Frame1"/>
+                <a:graphic xmlns:a="http://schemas.openxmlformats.org/drawingml/2006/main">
+                  <a:graphicData uri="http://schemas.microsoft.com/office/word/2010/wordprocessingShape">
+                    <wps:wsp>
+                      <wps:cNvSpPr txBox="1"/>
+                      <wps:spPr>
+                        <a:xfrm>
+                          <a:off x="0" y="0"/>
+                          <a:ext cx="3367405" cy="3104515"/>
+                        </a:xfrm>
+                        <a:prstGeom prst="rect"/>
+                        <a:solidFill>
+                          <a:srgbClr val="FFFFFF"/>
+                        </a:solidFill>
+                      </wps:spPr>
+                      <wps:txbx>
+                        <w:txbxContent>
+                          <w:p>
+                            <w:pPr>
+                              <w:pStyle w:val="Figure"/>
+                              <w:bidi w:val="0"/>
+                              <w:spacing w:before="120" w:after="120"/>
+                              <w:jc w:val="left"/>
+                              <w:rPr/>
+                            </w:pPr>
+                            <w:bookmarkStart w:id="4" w:name="Ref_Figure0_full"/>
+                            <w:r>
+                              <w:rPr/>
+                              <w:drawing>
+                                <wp:inline distT="0" distB="0" distL="0" distR="0">
+                                  <wp:extent cx="3367405" cy="2525395"/>
+                                  <wp:effectExtent l="0" t="0" r="0" b="0"/>
+                                  <wp:docPr id="2" name="Image1" descr=""/>
+                                  <wp:cNvGraphicFramePr>
+                                    <a:graphicFrameLocks xmlns:a="http://schemas.openxmlformats.org/drawingml/2006/main" noChangeAspect="1"/>
+                                  </wp:cNvGraphicFramePr>
+                                  <a:graphic xmlns:a="http://schemas.openxmlformats.org/drawingml/2006/main">
+                                    <a:graphicData uri="http://schemas.openxmlformats.org/drawingml/2006/picture">
+                                      <pic:pic xmlns:pic="http://schemas.openxmlformats.org/drawingml/2006/picture">
+                                        <pic:nvPicPr>
+                                          <pic:cNvPr id="2" name="Image1" descr=""/>
+                                          <pic:cNvPicPr>
+                                            <a:picLocks noChangeAspect="1" noChangeArrowheads="1"/>
+                                          </pic:cNvPicPr>
+                                        </pic:nvPicPr>
+                                        <pic:blipFill>
+                                          <a:blip r:embed="rId4"/>
+                                          <a:stretch>
+                                            <a:fillRect/>
+                                          </a:stretch>
+                                        </pic:blipFill>
+                                        <pic:spPr bwMode="auto">
+                                          <a:xfrm>
+                                            <a:off x="0" y="0"/>
+                                            <a:ext cx="3367405" cy="2525395"/>
+                                          </a:xfrm>
+                                          <a:prstGeom prst="rect">
+                                            <a:avLst/>
+                                          </a:prstGeom>
+                                          <a:noFill/>
+                                        </pic:spPr>
+                                      </pic:pic>
+                                    </a:graphicData>
+                                  </a:graphic>
+                                </wp:inline>
+                              </w:drawing>
+                              <w:t xml:space="preserve">Figure </w:t>
+                            </w:r>
+                            <w:r>
+                              <w:rPr/>
+                              <w:fldChar w:fldCharType="begin"/>
+                            </w:r>
+                            <w:r>
+                              <w:rPr/>
+                              <w:instrText xml:space="preserve"> SEQ Figure \* ARABIC </w:instrText>
+                            </w:r>
+                            <w:r>
+                              <w:rPr/>
+                              <w:fldChar w:fldCharType="separate"/>
+                            </w:r>
+                            <w:r>
+                              <w:rPr/>
+                              <w:t>1</w:t>
+                            </w:r>
+                            <w:r>
+                              <w:rPr/>
+                              <w:fldChar w:fldCharType="end"/>
+                            </w:r>
+                            <w:r>
+                              <w:rPr/>
+                              <w:t xml:space="preserve">: </w:t>
+                            </w:r>
+                            <w:r>
+                              <w:rPr/>
+                              <w:t>Fractal broccoli</w:t>
+                            </w:r>
+                            <w:bookmarkEnd w:id="4"/>
+                          </w:p>
+                          <w:p>
+                            <w:pPr>
+                              <w:pStyle w:val="Figure"/>
+                              <w:bidi w:val="0"/>
+                              <w:spacing w:before="120" w:after="120"/>
+                              <w:jc w:val="left"/>
+                              <w:rPr>
+                                <w:i w:val="false"/>
+                                <w:i w:val="false"/>
+                                <w:iCs w:val="false"/>
+                              </w:rPr>
+                            </w:pPr>
+                            <w:r>
+                              <w:rPr>
+                                <w:i w:val="false"/>
+                                <w:iCs w:val="false"/>
+                              </w:rPr>
+                              <w:t xml:space="preserve">I like broccoli. And I </w:t>
+                            </w:r>
+                            <w:r>
+                              <w:rPr>
+                                <w:b/>
+                                <w:bCs/>
+                                <w:i w:val="false"/>
+                                <w:iCs w:val="false"/>
+                              </w:rPr>
+                              <w:t>love</w:t>
+                            </w:r>
+                            <w:r>
+                              <w:rPr>
+                                <w:i w:val="false"/>
+                                <w:iCs w:val="false"/>
+                              </w:rPr>
+                              <w:t xml:space="preserve"> fractals.</w:t>
+                            </w:r>
+                          </w:p>
+                        </w:txbxContent>
+                      </wps:txbx>
+                      <wps:bodyPr anchor="t" lIns="0" tIns="0" rIns="0" bIns="0">
+                        <a:noAutofit/>
+                      </wps:bodyPr>
+                    </wps:wsp>
+                  </a:graphicData>
+                </a:graphic>
+              </wp:inline>
+            </w:drawing>
+          </mc:Choice>
+          <mc:Fallback>
+            <w:pict>
+              <v:rect style="position:absolute;rotation:-0;width:265.15pt;height:244.45pt;mso-wrap-distance-left:0pt;mso-wrap-distance-right:0pt;mso-wrap-distance-top:0pt;mso-wrap-distance-bottom:0pt;margin-top:-122.2pt;mso-position-vertical:center;mso-position-vertical-relative:text;margin-left:0pt;mso-position-horizontal-relative:text">
+                <v:textbox inset="0in,0in,0in,0in">
+                  <w:txbxContent>
+                    <w:p>
+                      <w:pPr>
+                        <w:pStyle w:val="Figure"/>
+                        <w:bidi w:val="0"/>
+                        <w:spacing w:before="120" w:after="120"/>
+                        <w:jc w:val="left"/>
+                        <w:rPr/>
+                      </w:pPr>
+                      <w:bookmarkStart w:id="5" w:name="Ref_Figure0_full"/>
+                      <w:r>
+                        <w:rPr/>
+                        <w:drawing>
+                          <wp:inline distT="0" distB="0" distL="0" distR="0">
+                            <wp:extent cx="3367405" cy="2525395"/>
+                            <wp:effectExtent l="0" t="0" r="0" b="0"/>
+                            <wp:docPr id="3" name="Image1" descr=""/>
+                            <wp:cNvGraphicFramePr>
+                              <a:graphicFrameLocks xmlns:a="http://schemas.openxmlformats.org/drawingml/2006/main" noChangeAspect="1"/>
+                            </wp:cNvGraphicFramePr>
+                            <a:graphic xmlns:a="http://schemas.openxmlformats.org/drawingml/2006/main">
+                              <a:graphicData uri="http://schemas.openxmlformats.org/drawingml/2006/picture">
+                                <pic:pic xmlns:pic="http://schemas.openxmlformats.org/drawingml/2006/picture">
+                                  <pic:nvPicPr>
+                                    <pic:cNvPr id="3" name="Image1" descr=""/>
+                                    <pic:cNvPicPr>
+                                      <a:picLocks noChangeAspect="1" noChangeArrowheads="1"/>
+                                    </pic:cNvPicPr>
+                                  </pic:nvPicPr>
+                                  <pic:blipFill>
+                                    <a:blip r:embed="rId5"/>
+                                    <a:stretch>
+                                      <a:fillRect/>
+                                    </a:stretch>
+                                  </pic:blipFill>
+                                  <pic:spPr bwMode="auto">
+                                    <a:xfrm>
+                                      <a:off x="0" y="0"/>
+                                      <a:ext cx="3367405" cy="2525395"/>
+                                    </a:xfrm>
+                                    <a:prstGeom prst="rect">
+                                      <a:avLst/>
+                                    </a:prstGeom>
+                                    <a:noFill/>
+                                  </pic:spPr>
+                                </pic:pic>
+                              </a:graphicData>
+                            </a:graphic>
+                          </wp:inline>
+                        </w:drawing>
+                        <w:t xml:space="preserve">Figure </w:t>
+                      </w:r>
+                      <w:r>
+                        <w:rPr/>
+                        <w:fldChar w:fldCharType="begin"/>
+                      </w:r>
+                      <w:r>
+                        <w:rPr/>
+                        <w:instrText xml:space="preserve"> SEQ Figure \* ARABIC </w:instrText>
+                      </w:r>
+                      <w:r>
+                        <w:rPr/>
+                        <w:fldChar w:fldCharType="separate"/>
+                      </w:r>
+                      <w:r>
+                        <w:rPr/>
+                        <w:t>1</w:t>
+                      </w:r>
+                      <w:r>
+                        <w:rPr/>
+                        <w:fldChar w:fldCharType="end"/>
+                      </w:r>
+                      <w:r>
+                        <w:rPr/>
+                        <w:t xml:space="preserve">: </w:t>
+                      </w:r>
+                      <w:r>
+                        <w:rPr/>
+                        <w:t>Fractal broccoli</w:t>
+                      </w:r>
+                      <w:bookmarkEnd w:id="5"/>
+                    </w:p>
+                    <w:p>
+                      <w:pPr>
+                        <w:pStyle w:val="Figure"/>
+                        <w:bidi w:val="0"/>
+                        <w:spacing w:before="120" w:after="120"/>
+                        <w:jc w:val="left"/>
+                        <w:rPr>
+                          <w:i w:val="false"/>
+                          <w:i w:val="false"/>
+                          <w:iCs w:val="false"/>
+                        </w:rPr>
+                      </w:pPr>
+                      <w:r>
+                        <w:rPr>
+                          <w:i w:val="false"/>
+                          <w:iCs w:val="false"/>
+                        </w:rPr>
+                        <w:t xml:space="preserve">I like broccoli. And I </w:t>
+                      </w:r>
+                      <w:r>
+                        <w:rPr>
+                          <w:b/>
+                          <w:bCs/>
+                          <w:i w:val="false"/>
+                          <w:iCs w:val="false"/>
+                        </w:rPr>
+                        <w:t>love</w:t>
+                      </w:r>
+                      <w:r>
+                        <w:rPr>
+                          <w:i w:val="false"/>
+                          <w:iCs w:val="false"/>
+                        </w:rPr>
+                        <w:t xml:space="preserve"> fractals.</w:t>
+                      </w:r>
+                    </w:p>
+                  </w:txbxContent>
+                </v:textbox>
+                <w10:wrap type="none"/>
+              </v:rect>
+            </w:pict>
+          </mc:Fallback>
+        </mc:AlternateContent>
       </w:r>
     </w:p>
     <w:p>
@@ -559,6 +1067,84 @@
       <w:r>
         <w:rPr/>
         <w:t>A table:</w:t>
+      </w:r>
+    </w:p>
+    <w:p>
+      <w:pPr>
+        <w:pStyle w:val="Table"/>
+        <w:keepNext w:val="true"/>
+        <w:bidi w:val="0"/>
+        <w:jc w:val="left"/>
+        <w:rPr/>
+      </w:pPr>
+      <w:bookmarkStart w:id="6" w:name="Ref_Table0_full"/>
+      <w:r>
+        <w:rPr/>
+        <w:t xml:space="preserve">Table </w:t>
+      </w:r>
+      <w:r>
+        <w:rPr/>
+        <w:fldChar w:fldCharType="begin"/>
+      </w:r>
+      <w:r>
+        <w:rPr/>
+        <w:instrText xml:space="preserve"> SEQ Table \* ARABIC </w:instrText>
+      </w:r>
+      <w:r>
+        <w:rPr/>
+        <w:fldChar w:fldCharType="separate"/>
+      </w:r>
+      <w:r>
+        <w:rPr/>
+        <w:t>1</w:t>
+      </w:r>
+      <w:r>
+        <w:rPr/>
+        <w:fldChar w:fldCharType="end"/>
+      </w:r>
+      <w:r>
+        <w:rPr/>
+        <w:t xml:space="preserve">: </w:t>
+      </w:r>
+      <w:r>
+        <w:rPr/>
+        <w:t>My sample table</w:t>
+      </w:r>
+      <w:bookmarkEnd w:id="6"/>
+    </w:p>
+    <w:p>
+      <w:pPr>
+        <w:pStyle w:val="Table"/>
+        <w:bidi w:val="0"/>
+        <w:jc w:val="left"/>
+        <w:rPr>
+          <w:i w:val="false"/>
+          <w:i w:val="false"/>
+          <w:iCs w:val="false"/>
+        </w:rPr>
+      </w:pPr>
+      <w:r>
+        <w:rPr>
+          <w:i w:val="false"/>
+          <w:iCs w:val="false"/>
+        </w:rPr>
+        <w:t xml:space="preserve">This is a </w:t>
+      </w:r>
+      <w:r>
+        <w:rPr>
+          <w:b/>
+          <w:bCs/>
+          <w:i w:val="false"/>
+          <w:iCs w:val="false"/>
+        </w:rPr>
+        <w:t>very nice</w:t>
+      </w:r>
+      <w:r>
+        <w:rPr>
+          <w:i w:val="false"/>
+          <w:iCs w:val="false"/>
+        </w:rPr>
+        <w:t xml:space="preserve"> sample table.</w:t>
       </w:r>
     </w:p>
     <w:tbl>
@@ -750,25 +1336,14 @@
     </w:tbl>
     <w:p>
       <w:pPr>
-        <w:pStyle w:val="BodyText"/>
-        <w:bidi w:val="0"/>
-        <w:jc w:val="left"/>
-        <w:rPr/>
-      </w:pPr>
-      <w:r>
-        <w:rPr/>
-      </w:r>
-    </w:p>
-    <w:p>
-      <w:pPr>
         <w:pStyle w:val="Heading2"/>
         <w:bidi w:val="0"/>
         <w:ind w:hanging="0" w:left="0"/>
         <w:jc w:val="left"/>
         <w:rPr/>
       </w:pPr>
-      <w:bookmarkStart w:id="4" w:name="__RefHeading___Toc148_1055259341"/>
-      <w:bookmarkEnd w:id="4"/>
+      <w:bookmarkStart w:id="7" w:name="__RefHeading___Toc148_1055259341"/>
+      <w:bookmarkEnd w:id="7"/>
       <w:r>
         <w:rPr/>
         <w:t>H</w:t>
@@ -794,8 +1369,8 @@
         <w:jc w:val="left"/>
         <w:rPr/>
       </w:pPr>
-      <w:bookmarkStart w:id="5" w:name="__RefHeading___Toc109_10552593411"/>
-      <w:bookmarkEnd w:id="5"/>
+      <w:bookmarkStart w:id="8" w:name="__RefHeading___Toc109_10552593411"/>
+      <w:bookmarkEnd w:id="8"/>
       <w:r>
         <w:rPr/>
         <w:t>H</w:t>
@@ -822,8 +1397,8 @@
         <w:jc w:val="left"/>
         <w:rPr/>
       </w:pPr>
-      <w:bookmarkStart w:id="6" w:name="__RefHeading___Toc111_10552593411"/>
-      <w:bookmarkEnd w:id="6"/>
+      <w:bookmarkStart w:id="9" w:name="__RefHeading___Toc111_10552593411"/>
+      <w:bookmarkEnd w:id="9"/>
       <w:r>
         <w:rPr/>
         <w:t>H</w:t>
@@ -1406,6 +1981,41 @@
       <w:ind w:hanging="0" w:left="567"/>
     </w:pPr>
     <w:rPr/>
+  </w:style>
+  <w:style w:type="paragraph" w:styleId="Figure">
+    <w:name w:val="Figure"/>
+    <w:basedOn w:val="Caption"/>
+    <w:qFormat/>
+    <w:pPr/>
+    <w:rPr/>
+  </w:style>
+  <w:style w:type="paragraph" w:styleId="Table">
+    <w:name w:val="Table"/>
+    <w:basedOn w:val="Caption"/>
+    <w:qFormat/>
+    <w:pPr/>
+    <w:rPr/>
+  </w:style>
+  <w:style w:type="paragraph" w:styleId="FrameContents">
+    <w:name w:val="Frame Contents"/>
+    <w:basedOn w:val="Normal"/>
+    <w:qFormat/>
+    <w:pPr/>
+    <w:rPr/>
+  </w:style>
+  <w:style w:type="paragraph" w:styleId="Codeblock">
+    <w:name w:val="Code block"/>
+    <w:basedOn w:val="BodyText"/>
+    <w:qFormat/>
+    <w:pPr>
+      <w:pBdr/>
+      <w:shd w:fill="DDDDDD" w:val="clear"/>
+      <w:spacing w:lineRule="auto" w:line="240"/>
+      <w:ind w:hanging="0" w:left="0" w:right="0"/>
+    </w:pPr>
+    <w:rPr>
+      <w:rFonts w:ascii="DejaVu Sans Mono" w:hAnsi="DejaVu Sans Mono"/>
+    </w:rPr>
   </w:style>
 </w:styles>
 </file>

</xml_diff>